<commit_message>
updated today's learning and add vectorandmatrices file
</commit_message>
<xml_diff>
--- a/MachineLearning-RoadMap.docx
+++ b/MachineLearning-RoadMap.docx
@@ -70,7 +70,35 @@
         <w:rPr>
           <w:rStyle w:val="Heading4Char"/>
         </w:rPr>
-        <w:t>Pandas, NumPy, and Scikit-learn</w:t>
+        <w:t xml:space="preserve">Pandas, </w:t>
+      </w:r>
+      <w:proofErr w:type="spellStart"/>
+      <w:r>
+        <w:rPr>
+          <w:rStyle w:val="Heading4Char"/>
+        </w:rPr>
+        <w:t>NumPy</w:t>
+      </w:r>
+      <w:proofErr w:type="spellEnd"/>
+      <w:r>
+        <w:rPr>
+          <w:rStyle w:val="Heading4Char"/>
+        </w:rPr>
+        <w:t xml:space="preserve">, and </w:t>
+      </w:r>
+      <w:proofErr w:type="spellStart"/>
+      <w:r>
+        <w:rPr>
+          <w:rStyle w:val="Heading4Char"/>
+        </w:rPr>
+        <w:t>Scikit</w:t>
+      </w:r>
+      <w:proofErr w:type="spellEnd"/>
+      <w:r>
+        <w:rPr>
+          <w:rStyle w:val="Heading4Char"/>
+        </w:rPr>
+        <w:t>-learn</w:t>
       </w:r>
       <w:r>
         <w:rPr>
@@ -185,8 +213,18 @@
           <w:sz w:val="24"/>
           <w:szCs w:val="24"/>
         </w:rPr>
-        <w:t>: Fundamental for operations like matrix multiplication, which are key to training models and handling large datasets in machine learning.</w:t>
-      </w:r>
+        <w:t xml:space="preserve">: Fundamental for operations like matrix multiplication, which are key to training models and handling large datasets in machine </w:t>
+      </w:r>
+      <w:proofErr w:type="gramStart"/>
+      <w:r>
+        <w:rPr>
+          <w:rFonts w:ascii="Times New Roman" w:eastAsia="Times New Roman" w:hAnsi="Times New Roman" w:cs="Times New Roman"/>
+          <w:sz w:val="24"/>
+          <w:szCs w:val="24"/>
+        </w:rPr>
+        <w:t>learning.</w:t>
+      </w:r>
+      <w:proofErr w:type="gramEnd"/>
     </w:p>
     <w:p>
       <w:pPr>
@@ -813,7 +851,29 @@
           <w:sz w:val="27"/>
           <w:szCs w:val="27"/>
         </w:rPr>
-        <w:t>4. Data Handling and Manipulation (Tools: Pandas &amp; NumPy) 📊</w:t>
+        <w:t xml:space="preserve">4. Data Handling and Manipulation (Tools: Pandas &amp; </w:t>
+      </w:r>
+      <w:proofErr w:type="spellStart"/>
+      <w:r>
+        <w:rPr>
+          <w:rFonts w:ascii="Times New Roman" w:eastAsia="Times New Roman" w:hAnsi="Times New Roman" w:cs="Times New Roman"/>
+          <w:b/>
+          <w:bCs/>
+          <w:sz w:val="27"/>
+          <w:szCs w:val="27"/>
+        </w:rPr>
+        <w:t>NumPy</w:t>
+      </w:r>
+      <w:proofErr w:type="spellEnd"/>
+      <w:r>
+        <w:rPr>
+          <w:rFonts w:ascii="Times New Roman" w:eastAsia="Times New Roman" w:hAnsi="Times New Roman" w:cs="Times New Roman"/>
+          <w:b/>
+          <w:bCs/>
+          <w:sz w:val="27"/>
+          <w:szCs w:val="27"/>
+        </w:rPr>
+        <w:t>) 📊</w:t>
       </w:r>
     </w:p>
     <w:p>
@@ -856,7 +916,25 @@
           <w:sz w:val="24"/>
           <w:szCs w:val="24"/>
         </w:rPr>
-        <w:t xml:space="preserve">: Clean, structured, and well-understood data is the foundation for building accurate models. Tools like </w:t>
+        <w:t xml:space="preserve">: Clean, structured, and well-understood data is the foundation for building accurate models. Tools </w:t>
+      </w:r>
+      <w:proofErr w:type="gramStart"/>
+      <w:r>
+        <w:rPr>
+          <w:rFonts w:ascii="Times New Roman" w:eastAsia="Times New Roman" w:hAnsi="Times New Roman" w:cs="Times New Roman"/>
+          <w:sz w:val="24"/>
+          <w:szCs w:val="24"/>
+        </w:rPr>
+        <w:t>like</w:t>
+      </w:r>
+      <w:proofErr w:type="gramEnd"/>
+      <w:r>
+        <w:rPr>
+          <w:rFonts w:ascii="Times New Roman" w:eastAsia="Times New Roman" w:hAnsi="Times New Roman" w:cs="Times New Roman"/>
+          <w:sz w:val="24"/>
+          <w:szCs w:val="24"/>
+        </w:rPr>
+        <w:t xml:space="preserve"> </w:t>
       </w:r>
       <w:r>
         <w:rPr>
@@ -876,6 +954,7 @@
         </w:rPr>
         <w:t xml:space="preserve"> and </w:t>
       </w:r>
+      <w:proofErr w:type="spellStart"/>
       <w:r>
         <w:rPr>
           <w:rFonts w:ascii="Times New Roman" w:eastAsia="Times New Roman" w:hAnsi="Times New Roman" w:cs="Times New Roman"/>
@@ -886,6 +965,7 @@
         </w:rPr>
         <w:t>NumPy</w:t>
       </w:r>
+      <w:proofErr w:type="spellEnd"/>
       <w:r>
         <w:rPr>
           <w:rFonts w:ascii="Times New Roman" w:eastAsia="Times New Roman" w:hAnsi="Times New Roman" w:cs="Times New Roman"/>
@@ -1535,6 +1615,7 @@
         </w:rPr>
         <w:t xml:space="preserve"> and </w:t>
       </w:r>
+      <w:proofErr w:type="spellStart"/>
       <w:r>
         <w:rPr>
           <w:rFonts w:ascii="Times New Roman" w:eastAsia="Times New Roman" w:hAnsi="Times New Roman" w:cs="Times New Roman"/>
@@ -1543,7 +1624,18 @@
           <w:sz w:val="24"/>
           <w:szCs w:val="24"/>
         </w:rPr>
-        <w:t>hyperparameter tuning</w:t>
+        <w:t>hyperparameter</w:t>
+      </w:r>
+      <w:proofErr w:type="spellEnd"/>
+      <w:r>
+        <w:rPr>
+          <w:rFonts w:ascii="Times New Roman" w:eastAsia="Times New Roman" w:hAnsi="Times New Roman" w:cs="Times New Roman"/>
+          <w:b/>
+          <w:bCs/>
+          <w:sz w:val="24"/>
+          <w:szCs w:val="24"/>
+        </w:rPr>
+        <w:t xml:space="preserve"> tuning</w:t>
       </w:r>
       <w:r>
         <w:rPr>
@@ -1678,6 +1770,7 @@
           <w:sz w:val="24"/>
           <w:szCs w:val="24"/>
         </w:rPr>
+        <w:lastRenderedPageBreak/>
         <w:t>Artificial Neural Networks (ANN)</w:t>
       </w:r>
       <w:r>
@@ -1806,7 +1899,6 @@
           <w:sz w:val="24"/>
           <w:szCs w:val="24"/>
         </w:rPr>
-        <w:lastRenderedPageBreak/>
         <w:t>Recurrent Neural Networks (RNN)</w:t>
       </w:r>
       <w:r>
@@ -1942,6 +2034,7 @@
         </w:rPr>
         <w:t xml:space="preserve"> or </w:t>
       </w:r>
+      <w:proofErr w:type="spellStart"/>
       <w:r>
         <w:rPr>
           <w:rFonts w:ascii="Times New Roman" w:eastAsia="Times New Roman" w:hAnsi="Times New Roman" w:cs="Times New Roman"/>
@@ -1952,6 +2045,7 @@
         </w:rPr>
         <w:t>FastAPI</w:t>
       </w:r>
+      <w:proofErr w:type="spellEnd"/>
       <w:r>
         <w:rPr>
           <w:rFonts w:ascii="Times New Roman" w:eastAsia="Times New Roman" w:hAnsi="Times New Roman" w:cs="Times New Roman"/>
@@ -2110,7 +2204,15 @@
         <w:t>Descriptive Statistics</w:t>
       </w:r>
       <w:r>
-        <w:t>: Mean, median, standard deviation.</w:t>
+        <w:t xml:space="preserve">: </w:t>
+      </w:r>
+      <w:proofErr w:type="gramStart"/>
+      <w:r>
+        <w:t>Mean,</w:t>
+      </w:r>
+      <w:proofErr w:type="gramEnd"/>
+      <w:r>
+        <w:t xml:space="preserve"> median, standard deviation.</w:t>
       </w:r>
     </w:p>
     <w:p>
@@ -2231,7 +2333,21 @@
         <w:rPr>
           <w:rStyle w:val="Strong"/>
         </w:rPr>
-        <w:t>Why It's Important</w:t>
+        <w:t xml:space="preserve">Why </w:t>
+      </w:r>
+      <w:proofErr w:type="gramStart"/>
+      <w:r>
+        <w:rPr>
+          <w:rStyle w:val="Strong"/>
+        </w:rPr>
+        <w:t>It's</w:t>
+      </w:r>
+      <w:proofErr w:type="gramEnd"/>
+      <w:r>
+        <w:rPr>
+          <w:rStyle w:val="Strong"/>
+        </w:rPr>
+        <w:t xml:space="preserve"> Important</w:t>
       </w:r>
       <w:r>
         <w:t xml:space="preserve">: In your case, you'll use linear regression to </w:t>
@@ -2268,7 +2384,23 @@
           <w:rStyle w:val="HTMLCode"/>
           <w:rFonts w:eastAsiaTheme="majorEastAsia"/>
         </w:rPr>
-        <w:t>Y = aX + b</w:t>
+        <w:t xml:space="preserve">Y = </w:t>
+      </w:r>
+      <w:proofErr w:type="spellStart"/>
+      <w:r>
+        <w:rPr>
+          <w:rStyle w:val="HTMLCode"/>
+          <w:rFonts w:eastAsiaTheme="majorEastAsia"/>
+        </w:rPr>
+        <w:t>aX</w:t>
+      </w:r>
+      <w:proofErr w:type="spellEnd"/>
+      <w:r>
+        <w:rPr>
+          <w:rStyle w:val="HTMLCode"/>
+          <w:rFonts w:eastAsiaTheme="majorEastAsia"/>
+        </w:rPr>
+        <w:t xml:space="preserve"> + b</w:t>
       </w:r>
       <w:r>
         <w:t>, where:</w:t>
@@ -2318,12 +2450,14 @@
         </w:numPr>
         <w:spacing w:before="100" w:beforeAutospacing="1" w:after="100" w:afterAutospacing="1" w:line="240" w:lineRule="auto"/>
       </w:pPr>
+      <w:proofErr w:type="gramStart"/>
       <w:r>
         <w:rPr>
           <w:rStyle w:val="Strong"/>
         </w:rPr>
         <w:t>a</w:t>
       </w:r>
+      <w:proofErr w:type="gramEnd"/>
       <w:r>
         <w:t>: The slope (how much Y changes for a unit change in X).</w:t>
       </w:r>
@@ -2336,12 +2470,14 @@
         </w:numPr>
         <w:spacing w:before="100" w:beforeAutospacing="1" w:after="100" w:afterAutospacing="1" w:line="240" w:lineRule="auto"/>
       </w:pPr>
+      <w:proofErr w:type="gramStart"/>
       <w:r>
         <w:rPr>
           <w:rStyle w:val="Strong"/>
         </w:rPr>
         <w:t>b</w:t>
       </w:r>
+      <w:proofErr w:type="gramEnd"/>
       <w:r>
         <w:t>: The intercept.</w:t>
       </w:r>
@@ -2430,7 +2566,15 @@
     </w:p>
     <w:p>
       <w:r>
-        <w:t>This allows you to fit non-linear data using a polynomial equation. Useful if your pricing model shows non-linear patterns</w:t>
+        <w:t xml:space="preserve">This allows you to fit non-linear data using a polynomial equation. Useful if </w:t>
+      </w:r>
+      <w:proofErr w:type="gramStart"/>
+      <w:r>
+        <w:t>your</w:t>
+      </w:r>
+      <w:proofErr w:type="gramEnd"/>
+      <w:r>
+        <w:t xml:space="preserve"> pricing model shows non-linear patterns</w:t>
       </w:r>
     </w:p>
     <w:p>
@@ -2511,7 +2655,35 @@
         <w:rPr>
           <w:rStyle w:val="Heading4Char"/>
         </w:rPr>
-        <w:t>Pandas, NumPy, and Scikit-learn</w:t>
+        <w:t xml:space="preserve">Pandas, </w:t>
+      </w:r>
+      <w:proofErr w:type="spellStart"/>
+      <w:r>
+        <w:rPr>
+          <w:rStyle w:val="Heading4Char"/>
+        </w:rPr>
+        <w:t>NumPy</w:t>
+      </w:r>
+      <w:proofErr w:type="spellEnd"/>
+      <w:r>
+        <w:rPr>
+          <w:rStyle w:val="Heading4Char"/>
+        </w:rPr>
+        <w:t xml:space="preserve">, and </w:t>
+      </w:r>
+      <w:proofErr w:type="spellStart"/>
+      <w:r>
+        <w:rPr>
+          <w:rStyle w:val="Heading4Char"/>
+        </w:rPr>
+        <w:t>Scikit</w:t>
+      </w:r>
+      <w:proofErr w:type="spellEnd"/>
+      <w:r>
+        <w:rPr>
+          <w:rStyle w:val="Heading4Char"/>
+        </w:rPr>
+        <w:t>-learn</w:t>
       </w:r>
       <w:r>
         <w:rPr>
@@ -2648,6 +2820,7 @@
                 <w:szCs w:val="21"/>
               </w:rPr>
             </w:pPr>
+            <w:proofErr w:type="spellStart"/>
             <w:r>
               <w:rPr>
                 <w:rFonts w:ascii="Arial" w:hAnsi="Arial" w:cs="Arial"/>
@@ -2659,6 +2832,7 @@
               </w:rPr>
               <w:t>NumPy</w:t>
             </w:r>
+            <w:proofErr w:type="spellEnd"/>
           </w:p>
         </w:tc>
         <w:tc>
@@ -2744,6 +2918,7 @@
                 <w:szCs w:val="21"/>
                 <w:bdr w:val="single" w:sz="2" w:space="0" w:color="auto" w:frame="1"/>
               </w:rPr>
+              <w:lastRenderedPageBreak/>
               <w:t>Data Structures</w:t>
             </w:r>
           </w:p>
@@ -2783,7 +2958,27 @@
                 <w:sz w:val="21"/>
                 <w:szCs w:val="21"/>
               </w:rPr>
-              <w:t>Arrays (ndarray)</w:t>
+              <w:t>Arrays (</w:t>
+            </w:r>
+            <w:proofErr w:type="spellStart"/>
+            <w:r>
+              <w:rPr>
+                <w:rFonts w:ascii="Arial" w:hAnsi="Arial" w:cs="Arial"/>
+                <w:color w:val="374151"/>
+                <w:sz w:val="21"/>
+                <w:szCs w:val="21"/>
+              </w:rPr>
+              <w:t>ndarray</w:t>
+            </w:r>
+            <w:proofErr w:type="spellEnd"/>
+            <w:r>
+              <w:rPr>
+                <w:rFonts w:ascii="Arial" w:hAnsi="Arial" w:cs="Arial"/>
+                <w:color w:val="374151"/>
+                <w:sz w:val="21"/>
+                <w:szCs w:val="21"/>
+              </w:rPr>
+              <w:t>)</w:t>
             </w:r>
           </w:p>
         </w:tc>
@@ -2822,7 +3017,27 @@
                 <w:sz w:val="21"/>
                 <w:szCs w:val="21"/>
               </w:rPr>
-              <w:t>Series (1D), DataFrame (2D)</w:t>
+              <w:t xml:space="preserve">Series (1D), </w:t>
+            </w:r>
+            <w:proofErr w:type="spellStart"/>
+            <w:r>
+              <w:rPr>
+                <w:rFonts w:ascii="Arial" w:hAnsi="Arial" w:cs="Arial"/>
+                <w:color w:val="374151"/>
+                <w:sz w:val="21"/>
+                <w:szCs w:val="21"/>
+              </w:rPr>
+              <w:t>DataFrame</w:t>
+            </w:r>
+            <w:proofErr w:type="spellEnd"/>
+            <w:r>
+              <w:rPr>
+                <w:rFonts w:ascii="Arial" w:hAnsi="Arial" w:cs="Arial"/>
+                <w:color w:val="374151"/>
+                <w:sz w:val="21"/>
+                <w:szCs w:val="21"/>
+              </w:rPr>
+              <w:t xml:space="preserve"> (2D)</w:t>
             </w:r>
           </w:p>
         </w:tc>
@@ -2865,7 +3080,6 @@
                 <w:szCs w:val="21"/>
                 <w:bdr w:val="single" w:sz="2" w:space="0" w:color="auto" w:frame="1"/>
               </w:rPr>
-              <w:lastRenderedPageBreak/>
               <w:t>Data Handling</w:t>
             </w:r>
           </w:p>
@@ -3446,13 +3660,23 @@
           <w:szCs w:val="30"/>
         </w:rPr>
       </w:pPr>
+      <w:proofErr w:type="gramStart"/>
       <w:r>
         <w:rPr>
           <w:rFonts w:ascii="Arial" w:hAnsi="Arial" w:cs="Arial"/>
           <w:sz w:val="30"/>
           <w:szCs w:val="30"/>
         </w:rPr>
-        <w:t xml:space="preserve">2.Supervised Learning: An Introduction </w:t>
+        <w:t>2.Supervised</w:t>
+      </w:r>
+      <w:proofErr w:type="gramEnd"/>
+      <w:r>
+        <w:rPr>
+          <w:rFonts w:ascii="Arial" w:hAnsi="Arial" w:cs="Arial"/>
+          <w:sz w:val="30"/>
+          <w:szCs w:val="30"/>
+        </w:rPr>
+        <w:t xml:space="preserve"> Learning: An Introduction </w:t>
       </w:r>
     </w:p>
     <w:p>
@@ -3560,6 +3784,7 @@
         <w:rPr>
           <w:rFonts w:ascii="Arial" w:hAnsi="Arial" w:cs="Arial"/>
         </w:rPr>
+        <w:lastRenderedPageBreak/>
         <w:t>Types of Supervised Learning</w:t>
       </w:r>
     </w:p>
@@ -3640,7 +3865,6 @@
           <w:sz w:val="30"/>
           <w:szCs w:val="30"/>
         </w:rPr>
-        <w:lastRenderedPageBreak/>
         <w:t>1. Regression Models</w:t>
       </w:r>
     </w:p>
@@ -3792,7 +4016,23 @@
           <w:rFonts w:ascii="Arial" w:hAnsi="Arial" w:cs="Arial"/>
           <w:color w:val="374151"/>
         </w:rPr>
-        <w:t>: These are regularized versions of linear regression that help prevent overfitting.</w:t>
+        <w:t xml:space="preserve">: These are regularized versions of linear regression that help prevent </w:t>
+      </w:r>
+      <w:proofErr w:type="spellStart"/>
+      <w:r>
+        <w:rPr>
+          <w:rFonts w:ascii="Arial" w:hAnsi="Arial" w:cs="Arial"/>
+          <w:color w:val="374151"/>
+        </w:rPr>
+        <w:t>overfitting</w:t>
+      </w:r>
+      <w:proofErr w:type="spellEnd"/>
+      <w:r>
+        <w:rPr>
+          <w:rFonts w:ascii="Arial" w:hAnsi="Arial" w:cs="Arial"/>
+          <w:color w:val="374151"/>
+        </w:rPr>
+        <w:t>.</w:t>
       </w:r>
     </w:p>
     <w:p>
@@ -4006,7 +4246,23 @@
           <w:rFonts w:ascii="Arial" w:hAnsi="Arial" w:cs="Arial"/>
           <w:color w:val="374151"/>
         </w:rPr>
-        <w:t>: An ensemble of decision trees that improves accuracy and controls overfitting by averaging the results of multiple trees.</w:t>
+        <w:t xml:space="preserve">: An ensemble of decision trees that improves accuracy and controls </w:t>
+      </w:r>
+      <w:proofErr w:type="spellStart"/>
+      <w:r>
+        <w:rPr>
+          <w:rFonts w:ascii="Arial" w:hAnsi="Arial" w:cs="Arial"/>
+          <w:color w:val="374151"/>
+        </w:rPr>
+        <w:t>overfitting</w:t>
+      </w:r>
+      <w:proofErr w:type="spellEnd"/>
+      <w:r>
+        <w:rPr>
+          <w:rFonts w:ascii="Arial" w:hAnsi="Arial" w:cs="Arial"/>
+          <w:color w:val="374151"/>
+        </w:rPr>
+        <w:t xml:space="preserve"> by averaging the results of multiple trees.</w:t>
       </w:r>
     </w:p>
     <w:p>
@@ -4036,7 +4292,23 @@
           <w:rFonts w:ascii="Arial" w:hAnsi="Arial" w:cs="Arial"/>
           <w:color w:val="374151"/>
         </w:rPr>
-        <w:t>: Finds the hyperplane that best separates different classes in the feature space.</w:t>
+        <w:t xml:space="preserve">: Finds the </w:t>
+      </w:r>
+      <w:proofErr w:type="spellStart"/>
+      <w:r>
+        <w:rPr>
+          <w:rFonts w:ascii="Arial" w:hAnsi="Arial" w:cs="Arial"/>
+          <w:color w:val="374151"/>
+        </w:rPr>
+        <w:t>hyperplane</w:t>
+      </w:r>
+      <w:proofErr w:type="spellEnd"/>
+      <w:r>
+        <w:rPr>
+          <w:rFonts w:ascii="Arial" w:hAnsi="Arial" w:cs="Arial"/>
+          <w:color w:val="374151"/>
+        </w:rPr>
+        <w:t xml:space="preserve"> that best separates different classes in the feature space.</w:t>
       </w:r>
     </w:p>
     <w:p>
@@ -4060,6 +4332,7 @@
           <w:color w:val="374151"/>
           <w:bdr w:val="single" w:sz="2" w:space="0" w:color="auto" w:frame="1"/>
         </w:rPr>
+        <w:lastRenderedPageBreak/>
         <w:t>Example</w:t>
       </w:r>
       <w:r>
@@ -4084,13 +4357,23 @@
           <w:szCs w:val="30"/>
         </w:rPr>
       </w:pPr>
+      <w:proofErr w:type="gramStart"/>
       <w:r>
         <w:rPr>
           <w:rFonts w:ascii="Arial" w:hAnsi="Arial" w:cs="Arial"/>
           <w:sz w:val="30"/>
           <w:szCs w:val="30"/>
         </w:rPr>
-        <w:t>3.Unsupervised Learning: An Introduction for Beginners</w:t>
+        <w:t>3.Unsupervised</w:t>
+      </w:r>
+      <w:proofErr w:type="gramEnd"/>
+      <w:r>
+        <w:rPr>
+          <w:rFonts w:ascii="Arial" w:hAnsi="Arial" w:cs="Arial"/>
+          <w:sz w:val="30"/>
+          <w:szCs w:val="30"/>
+        </w:rPr>
+        <w:t xml:space="preserve"> Learning: An Introduction for Beginners</w:t>
       </w:r>
     </w:p>
     <w:p>
@@ -4106,15 +4389,7 @@
           <w:rFonts w:ascii="Arial" w:hAnsi="Arial" w:cs="Arial"/>
           <w:color w:val="374151"/>
         </w:rPr>
-        <w:t xml:space="preserve">Unsupervised learning is a key concept in machine learning that deals with datasets that do not have labeled outputs. The goal is to identify patterns or groupings within the data, making it particularly useful </w:t>
-      </w:r>
-      <w:r>
-        <w:rPr>
-          <w:rFonts w:ascii="Arial" w:hAnsi="Arial" w:cs="Arial"/>
-          <w:color w:val="374151"/>
-        </w:rPr>
-        <w:lastRenderedPageBreak/>
-        <w:t>for exploratory data analysis. Let's dive into the two main types of unsupervised learning: clustering and dimensionality reduction.</w:t>
+        <w:t>Unsupervised learning is a key concept in machine learning that deals with datasets that do not have labeled outputs. The goal is to identify patterns or groupings within the data, making it particularly useful for exploratory data analysis. Let's dive into the two main types of unsupervised learning: clustering and dimensionality reduction.</w:t>
       </w:r>
     </w:p>
     <w:p>
@@ -4450,6 +4725,7 @@
           <w:color w:val="374151"/>
           <w:bdr w:val="single" w:sz="2" w:space="0" w:color="auto" w:frame="1"/>
         </w:rPr>
+        <w:lastRenderedPageBreak/>
         <w:t>DBSCAN (Density-Based Spatial Clustering of Applications with Noise)</w:t>
       </w:r>
       <w:r>
@@ -4647,6 +4923,7 @@
           <w:color w:val="374151"/>
         </w:rPr>
       </w:pPr>
+      <w:proofErr w:type="gramStart"/>
       <w:r>
         <w:rPr>
           <w:rStyle w:val="Strong"/>
@@ -4654,7 +4931,17 @@
           <w:color w:val="374151"/>
           <w:bdr w:val="single" w:sz="2" w:space="0" w:color="auto" w:frame="1"/>
         </w:rPr>
-        <w:t>t-Distributed Stochastic Neighbor Embedding (t-SNE)</w:t>
+        <w:t>t-Distributed</w:t>
+      </w:r>
+      <w:proofErr w:type="gramEnd"/>
+      <w:r>
+        <w:rPr>
+          <w:rStyle w:val="Strong"/>
+          <w:rFonts w:ascii="Arial" w:hAnsi="Arial" w:cs="Arial"/>
+          <w:color w:val="374151"/>
+          <w:bdr w:val="single" w:sz="2" w:space="0" w:color="auto" w:frame="1"/>
+        </w:rPr>
+        <w:t xml:space="preserve"> Stochastic Neighbor Embedding (t-SNE)</w:t>
       </w:r>
       <w:r>
         <w:rPr>
@@ -4677,6 +4964,7 @@
           <w:color w:val="374151"/>
         </w:rPr>
       </w:pPr>
+      <w:proofErr w:type="spellStart"/>
       <w:r>
         <w:rPr>
           <w:rStyle w:val="Strong"/>
@@ -4686,6 +4974,7 @@
         </w:rPr>
         <w:t>Autoencoders</w:t>
       </w:r>
+      <w:proofErr w:type="spellEnd"/>
       <w:r>
         <w:rPr>
           <w:rFonts w:ascii="Arial" w:hAnsi="Arial" w:cs="Arial"/>
@@ -4731,20 +5020,45 @@
       </w:r>
     </w:p>
     <w:p>
+      <w:pPr>
+        <w:pStyle w:val="Heading2"/>
+      </w:pPr>
       <w:r>
         <w:lastRenderedPageBreak/>
-        <w:t>TODAY LEARNINGS – 10/20/2024</w:t>
+        <w:t xml:space="preserve">TODAY LEARNINGS – 10/20/2024  </w:t>
       </w:r>
     </w:p>
     <w:p/>
     <w:p>
       <w:r>
-        <w:t>1)analysis of python code for pricing in linear regression</w:t>
-      </w:r>
-    </w:p>
-    <w:p>
-      <w:r>
-        <w:t>2)discussed about machine learning roadmap</w:t>
+        <w:t>1)</w:t>
+      </w:r>
+      <w:r>
+        <w:t xml:space="preserve"> </w:t>
+      </w:r>
+      <w:proofErr w:type="gramStart"/>
+      <w:r>
+        <w:t>analysis</w:t>
+      </w:r>
+      <w:proofErr w:type="gramEnd"/>
+      <w:r>
+        <w:t xml:space="preserve"> of python code for pricing in linear regression</w:t>
+      </w:r>
+    </w:p>
+    <w:p>
+      <w:r>
+        <w:t>2)</w:t>
+      </w:r>
+      <w:r>
+        <w:t xml:space="preserve"> </w:t>
+      </w:r>
+      <w:proofErr w:type="gramStart"/>
+      <w:r>
+        <w:t>discussed</w:t>
+      </w:r>
+      <w:proofErr w:type="gramEnd"/>
+      <w:r>
+        <w:t xml:space="preserve"> about machine learning roadmap</w:t>
       </w:r>
     </w:p>
     <w:p>
@@ -4752,13 +5066,195 @@
       <w:bookmarkEnd w:id="0"/>
     </w:p>
     <w:p>
+      <w:pPr>
+        <w:pStyle w:val="Heading2"/>
+      </w:pPr>
+      <w:r>
+        <w:t xml:space="preserve">TODAY LEARNINGS – 10/22/2024  </w:t>
+      </w:r>
+    </w:p>
+    <w:p/>
+    <w:p>
+      <w:r>
+        <w:t>1)</w:t>
+      </w:r>
+      <w:r>
+        <w:t xml:space="preserve"> </w:t>
+      </w:r>
+      <w:proofErr w:type="gramStart"/>
+      <w:r>
+        <w:t>basics</w:t>
+      </w:r>
+      <w:proofErr w:type="gramEnd"/>
+      <w:r>
+        <w:t xml:space="preserve"> of linear algebra</w:t>
+      </w:r>
+    </w:p>
+    <w:p>
+      <w:r>
+        <w:t>2)</w:t>
+      </w:r>
+      <w:r>
+        <w:t xml:space="preserve"> </w:t>
+      </w:r>
+      <w:proofErr w:type="gramStart"/>
+      <w:r>
+        <w:t>basics</w:t>
+      </w:r>
+      <w:proofErr w:type="gramEnd"/>
+      <w:r>
+        <w:t xml:space="preserve"> of vectors – dot product, addition, norms</w:t>
+      </w:r>
+    </w:p>
+    <w:p>
+      <w:r>
+        <w:t>3)</w:t>
+      </w:r>
+      <w:r>
+        <w:t xml:space="preserve"> </w:t>
+      </w:r>
+      <w:proofErr w:type="gramStart"/>
+      <w:r>
+        <w:t>basic</w:t>
+      </w:r>
+      <w:proofErr w:type="gramEnd"/>
+      <w:r>
+        <w:t xml:space="preserve"> of </w:t>
+      </w:r>
+      <w:proofErr w:type="spellStart"/>
+      <w:r>
+        <w:t>matices</w:t>
+      </w:r>
+      <w:proofErr w:type="spellEnd"/>
+      <w:r>
+        <w:t xml:space="preserve"> - </w:t>
+      </w:r>
+      <w:r>
+        <w:t>Matrix Addition</w:t>
+      </w:r>
+      <w:r>
+        <w:t xml:space="preserve"> ,</w:t>
+      </w:r>
+      <w:r>
+        <w:t xml:space="preserve"> Matrix Multiplication</w:t>
+      </w:r>
+      <w:r>
+        <w:t xml:space="preserve"> ,</w:t>
+      </w:r>
+      <w:r>
+        <w:t xml:space="preserve"> Matrix Transpose</w:t>
+      </w:r>
+      <w:r>
+        <w:t xml:space="preserve"> , </w:t>
+      </w:r>
+      <w:r>
+        <w:t>Matrix Inverse</w:t>
+      </w:r>
+    </w:p>
+    <w:p>
+      <w:r>
+        <w:t>4)</w:t>
+      </w:r>
+      <w:r>
+        <w:t xml:space="preserve"> </w:t>
+      </w:r>
+      <w:proofErr w:type="gramStart"/>
+      <w:r>
+        <w:t>topics</w:t>
+      </w:r>
+      <w:proofErr w:type="gramEnd"/>
+      <w:r>
+        <w:t xml:space="preserve"> to learn in depth –a) what is dot product and why it is used?</w:t>
+      </w:r>
+    </w:p>
+    <w:p>
+      <w:r>
+        <w:t xml:space="preserve">                                                b) </w:t>
+      </w:r>
+      <w:proofErr w:type="gramStart"/>
+      <w:r>
+        <w:t>what</w:t>
+      </w:r>
+      <w:proofErr w:type="gramEnd"/>
+      <w:r>
+        <w:t xml:space="preserve"> is </w:t>
+      </w:r>
+      <w:r>
+        <w:t>Matrix Inverse</w:t>
+      </w:r>
+      <w:r>
+        <w:t xml:space="preserve"> and why it is used?</w:t>
+      </w:r>
+    </w:p>
+    <w:p>
+      <w:r>
+        <w:t xml:space="preserve">                                                c) </w:t>
+      </w:r>
+      <w:proofErr w:type="gramStart"/>
+      <w:r>
+        <w:t>what</w:t>
+      </w:r>
+      <w:proofErr w:type="gramEnd"/>
+      <w:r>
+        <w:t xml:space="preserve"> is </w:t>
+      </w:r>
+      <w:r>
+        <w:t>Identity Matrix</w:t>
+      </w:r>
+      <w:r>
+        <w:t xml:space="preserve"> and why it is used?</w:t>
+      </w:r>
+    </w:p>
+    <w:p>
+      <w:r>
+        <w:t xml:space="preserve">5) </w:t>
+      </w:r>
+      <w:proofErr w:type="gramStart"/>
+      <w:r>
+        <w:t>created</w:t>
+      </w:r>
+      <w:proofErr w:type="gramEnd"/>
+      <w:r>
+        <w:t xml:space="preserve"> a program in python for showing this operations of vectors and matrices </w:t>
+      </w:r>
+    </w:p>
+    <w:p>
+      <w:r>
+        <w:t xml:space="preserve">6) </w:t>
+      </w:r>
+      <w:proofErr w:type="gramStart"/>
+      <w:r>
+        <w:t>added</w:t>
+      </w:r>
+      <w:proofErr w:type="gramEnd"/>
+      <w:r>
+        <w:t xml:space="preserve"> a new file </w:t>
+      </w:r>
+      <w:r>
+        <w:rPr>
+          <w:rStyle w:val="Heading4Char"/>
+        </w:rPr>
+        <w:t>VectorAndMatrices.py</w:t>
+      </w:r>
+      <w:r>
+        <w:t xml:space="preserve">  and pushed to </w:t>
+      </w:r>
+      <w:proofErr w:type="spellStart"/>
+      <w:r>
+        <w:t>github</w:t>
+      </w:r>
+      <w:proofErr w:type="spellEnd"/>
+      <w:r>
+        <w:t xml:space="preserve"> </w:t>
+      </w:r>
       <w:r>
         <w:br/>
       </w:r>
     </w:p>
+    <w:p/>
     <w:sectPr>
       <w:pgSz w:w="12240" w:h="15840"/>
-      <w:pgMar w:top="1440" w:right="720" w:bottom="720" w:left="475" w:header="720" w:footer="720" w:gutter="0"/>
+      <w:pgMar w:top="1440" w:right="1440" w:bottom="1440" w:left="1440" w:header="720" w:footer="720" w:gutter="0"/>
       <w:cols w:space="720"/>
       <w:docGrid w:linePitch="360"/>
     </w:sectPr>
@@ -7934,6 +8430,7 @@
   <w:style w:type="character" w:default="1" w:styleId="DefaultParagraphFont">
     <w:name w:val="Default Paragraph Font"/>
     <w:uiPriority w:val="1"/>
+    <w:semiHidden/>
     <w:unhideWhenUsed/>
   </w:style>
   <w:style w:type="table" w:default="1" w:styleId="TableNormal">
@@ -8380,6 +8877,7 @@
   <w:style w:type="character" w:default="1" w:styleId="DefaultParagraphFont">
     <w:name w:val="Default Paragraph Font"/>
     <w:uiPriority w:val="1"/>
+    <w:semiHidden/>
     <w:unhideWhenUsed/>
   </w:style>
   <w:style w:type="table" w:default="1" w:styleId="TableNormal">

</xml_diff>

<commit_message>
added auto suggestion model files
</commit_message>
<xml_diff>
--- a/MachineLearning-RoadMap.docx
+++ b/MachineLearning-RoadMap.docx
@@ -70,35 +70,7 @@
         <w:rPr>
           <w:rStyle w:val="Heading4Char"/>
         </w:rPr>
-        <w:t xml:space="preserve">Pandas, </w:t>
-      </w:r>
-      <w:proofErr w:type="spellStart"/>
-      <w:r>
-        <w:rPr>
-          <w:rStyle w:val="Heading4Char"/>
-        </w:rPr>
-        <w:t>NumPy</w:t>
-      </w:r>
-      <w:proofErr w:type="spellEnd"/>
-      <w:r>
-        <w:rPr>
-          <w:rStyle w:val="Heading4Char"/>
-        </w:rPr>
-        <w:t xml:space="preserve">, and </w:t>
-      </w:r>
-      <w:proofErr w:type="spellStart"/>
-      <w:r>
-        <w:rPr>
-          <w:rStyle w:val="Heading4Char"/>
-        </w:rPr>
-        <w:t>Scikit</w:t>
-      </w:r>
-      <w:proofErr w:type="spellEnd"/>
-      <w:r>
-        <w:rPr>
-          <w:rStyle w:val="Heading4Char"/>
-        </w:rPr>
-        <w:t>-learn</w:t>
+        <w:t>Pandas, NumPy, and Scikit-learn</w:t>
       </w:r>
       <w:r>
         <w:rPr>
@@ -221,18 +193,8 @@
           <w:sz w:val="24"/>
           <w:szCs w:val="24"/>
         </w:rPr>
-        <w:t xml:space="preserve">: Fundamental for operations like matrix multiplication, which are key to training models and handling large datasets in machine </w:t>
-      </w:r>
-      <w:proofErr w:type="gramStart"/>
-      <w:r>
-        <w:rPr>
-          <w:rFonts w:ascii="Times New Roman" w:eastAsia="Times New Roman" w:hAnsi="Times New Roman" w:cs="Times New Roman"/>
-          <w:sz w:val="24"/>
-          <w:szCs w:val="24"/>
-        </w:rPr>
-        <w:t>learning.</w:t>
-      </w:r>
-      <w:proofErr w:type="gramEnd"/>
+        <w:t>: Fundamental for operations like matrix multiplication, which are key to training models and handling large datasets in machine learning.</w:t>
+      </w:r>
     </w:p>
     <w:p>
       <w:pPr>
@@ -606,25 +568,7 @@
           <w:sz w:val="24"/>
           <w:szCs w:val="24"/>
         </w:rPr>
-        <w:t xml:space="preserve"> like </w:t>
-      </w:r>
-      <w:proofErr w:type="gramStart"/>
-      <w:r>
-        <w:rPr>
-          <w:rFonts w:ascii="Times New Roman" w:eastAsia="Times New Roman" w:hAnsi="Times New Roman" w:cs="Times New Roman"/>
-          <w:sz w:val="24"/>
-          <w:szCs w:val="24"/>
-        </w:rPr>
-        <w:t>price</w:t>
-      </w:r>
-      <w:proofErr w:type="gramEnd"/>
-      <w:r>
-        <w:rPr>
-          <w:rFonts w:ascii="Times New Roman" w:eastAsia="Times New Roman" w:hAnsi="Times New Roman" w:cs="Times New Roman"/>
-          <w:sz w:val="24"/>
-          <w:szCs w:val="24"/>
-        </w:rPr>
-        <w:t xml:space="preserve"> or sales, making it a key part of </w:t>
+        <w:t xml:space="preserve"> like price or sales, making it a key part of </w:t>
       </w:r>
       <w:r>
         <w:rPr>
@@ -877,29 +821,7 @@
           <w:sz w:val="27"/>
           <w:szCs w:val="27"/>
         </w:rPr>
-        <w:t xml:space="preserve">4. Data Handling and Manipulation (Tools: Pandas &amp; </w:t>
-      </w:r>
-      <w:proofErr w:type="spellStart"/>
-      <w:r>
-        <w:rPr>
-          <w:rFonts w:ascii="Times New Roman" w:eastAsia="Times New Roman" w:hAnsi="Times New Roman" w:cs="Times New Roman"/>
-          <w:b/>
-          <w:bCs/>
-          <w:sz w:val="27"/>
-          <w:szCs w:val="27"/>
-        </w:rPr>
-        <w:t>NumPy</w:t>
-      </w:r>
-      <w:proofErr w:type="spellEnd"/>
-      <w:r>
-        <w:rPr>
-          <w:rFonts w:ascii="Times New Roman" w:eastAsia="Times New Roman" w:hAnsi="Times New Roman" w:cs="Times New Roman"/>
-          <w:b/>
-          <w:bCs/>
-          <w:sz w:val="27"/>
-          <w:szCs w:val="27"/>
-        </w:rPr>
-        <w:t>) 📊</w:t>
+        <w:t>4. Data Handling and Manipulation (Tools: Pandas &amp; NumPy) 📊</w:t>
       </w:r>
     </w:p>
     <w:p>
@@ -961,7 +883,6 @@
         </w:rPr>
         <w:t xml:space="preserve"> and </w:t>
       </w:r>
-      <w:proofErr w:type="spellStart"/>
       <w:r>
         <w:rPr>
           <w:rFonts w:ascii="Times New Roman" w:eastAsia="Times New Roman" w:hAnsi="Times New Roman" w:cs="Times New Roman"/>
@@ -972,7 +893,6 @@
         </w:rPr>
         <w:t>NumPy</w:t>
       </w:r>
-      <w:proofErr w:type="spellEnd"/>
       <w:r>
         <w:rPr>
           <w:rFonts w:ascii="Times New Roman" w:eastAsia="Times New Roman" w:hAnsi="Times New Roman" w:cs="Times New Roman"/>
@@ -1623,27 +1543,15 @@
         </w:rPr>
         <w:t xml:space="preserve"> and </w:t>
       </w:r>
-      <w:proofErr w:type="spellStart"/>
-      <w:r>
-        <w:rPr>
-          <w:rFonts w:ascii="Times New Roman" w:eastAsia="Times New Roman" w:hAnsi="Times New Roman" w:cs="Times New Roman"/>
-          <w:b/>
-          <w:bCs/>
-          <w:sz w:val="24"/>
-          <w:szCs w:val="24"/>
-        </w:rPr>
-        <w:t>hyperparameter</w:t>
-      </w:r>
-      <w:proofErr w:type="spellEnd"/>
-      <w:r>
-        <w:rPr>
-          <w:rFonts w:ascii="Times New Roman" w:eastAsia="Times New Roman" w:hAnsi="Times New Roman" w:cs="Times New Roman"/>
-          <w:b/>
-          <w:bCs/>
-          <w:sz w:val="24"/>
-          <w:szCs w:val="24"/>
-        </w:rPr>
-        <w:t xml:space="preserve"> tuning</w:t>
+      <w:r>
+        <w:rPr>
+          <w:rFonts w:ascii="Times New Roman" w:eastAsia="Times New Roman" w:hAnsi="Times New Roman" w:cs="Times New Roman"/>
+          <w:b/>
+          <w:bCs/>
+          <w:sz w:val="24"/>
+          <w:szCs w:val="24"/>
+        </w:rPr>
+        <w:t>hyperparameter tuning</w:t>
       </w:r>
       <w:r>
         <w:rPr>
@@ -2042,7 +1950,6 @@
         </w:rPr>
         <w:t xml:space="preserve"> or </w:t>
       </w:r>
-      <w:proofErr w:type="spellStart"/>
       <w:r>
         <w:rPr>
           <w:rFonts w:ascii="Times New Roman" w:eastAsia="Times New Roman" w:hAnsi="Times New Roman" w:cs="Times New Roman"/>
@@ -2053,7 +1960,6 @@
         </w:rPr>
         <w:t>FastAPI</w:t>
       </w:r>
-      <w:proofErr w:type="spellEnd"/>
       <w:r>
         <w:rPr>
           <w:rFonts w:ascii="Times New Roman" w:eastAsia="Times New Roman" w:hAnsi="Times New Roman" w:cs="Times New Roman"/>
@@ -2212,15 +2118,7 @@
         <w:t>Descriptive Statistics</w:t>
       </w:r>
       <w:r>
-        <w:t xml:space="preserve">: </w:t>
-      </w:r>
-      <w:proofErr w:type="gramStart"/>
-      <w:r>
-        <w:t>Mean,</w:t>
-      </w:r>
-      <w:proofErr w:type="gramEnd"/>
-      <w:r>
-        <w:t xml:space="preserve"> median, standard deviation.</w:t>
+        <w:t>: Mean, median, standard deviation.</w:t>
       </w:r>
     </w:p>
     <w:p>
@@ -2341,21 +2239,7 @@
         <w:rPr>
           <w:rStyle w:val="Strong"/>
         </w:rPr>
-        <w:t xml:space="preserve">Why </w:t>
-      </w:r>
-      <w:proofErr w:type="gramStart"/>
-      <w:r>
-        <w:rPr>
-          <w:rStyle w:val="Strong"/>
-        </w:rPr>
-        <w:t>It's</w:t>
-      </w:r>
-      <w:proofErr w:type="gramEnd"/>
-      <w:r>
-        <w:rPr>
-          <w:rStyle w:val="Strong"/>
-        </w:rPr>
-        <w:t xml:space="preserve"> Important</w:t>
+        <w:t>Why It's Important</w:t>
       </w:r>
       <w:r>
         <w:t xml:space="preserve">: In your case, you'll use linear regression to </w:t>
@@ -2392,23 +2276,7 @@
           <w:rStyle w:val="HTMLCode"/>
           <w:rFonts w:eastAsiaTheme="majorEastAsia"/>
         </w:rPr>
-        <w:t xml:space="preserve">Y = </w:t>
-      </w:r>
-      <w:proofErr w:type="spellStart"/>
-      <w:r>
-        <w:rPr>
-          <w:rStyle w:val="HTMLCode"/>
-          <w:rFonts w:eastAsiaTheme="majorEastAsia"/>
-        </w:rPr>
-        <w:t>aX</w:t>
-      </w:r>
-      <w:proofErr w:type="spellEnd"/>
-      <w:r>
-        <w:rPr>
-          <w:rStyle w:val="HTMLCode"/>
-          <w:rFonts w:eastAsiaTheme="majorEastAsia"/>
-        </w:rPr>
-        <w:t xml:space="preserve"> + b</w:t>
+        <w:t>Y = aX + b</w:t>
       </w:r>
       <w:r>
         <w:t>, where:</w:t>
@@ -2458,14 +2326,12 @@
         </w:numPr>
         <w:spacing w:before="100" w:beforeAutospacing="1" w:after="100" w:afterAutospacing="1" w:line="240" w:lineRule="auto"/>
       </w:pPr>
-      <w:proofErr w:type="gramStart"/>
       <w:r>
         <w:rPr>
           <w:rStyle w:val="Strong"/>
         </w:rPr>
         <w:t>a</w:t>
       </w:r>
-      <w:proofErr w:type="gramEnd"/>
       <w:r>
         <w:t>: The slope (how much Y changes for a unit change in X).</w:t>
       </w:r>
@@ -2478,14 +2344,12 @@
         </w:numPr>
         <w:spacing w:before="100" w:beforeAutospacing="1" w:after="100" w:afterAutospacing="1" w:line="240" w:lineRule="auto"/>
       </w:pPr>
-      <w:proofErr w:type="gramStart"/>
       <w:r>
         <w:rPr>
           <w:rStyle w:val="Strong"/>
         </w:rPr>
         <w:t>b</w:t>
       </w:r>
-      <w:proofErr w:type="gramEnd"/>
       <w:r>
         <w:t>: The intercept.</w:t>
       </w:r>
@@ -2574,15 +2438,7 @@
     </w:p>
     <w:p>
       <w:r>
-        <w:t xml:space="preserve">This allows you to fit non-linear data using a polynomial equation. Useful if </w:t>
-      </w:r>
-      <w:proofErr w:type="gramStart"/>
-      <w:r>
-        <w:t>your</w:t>
-      </w:r>
-      <w:proofErr w:type="gramEnd"/>
-      <w:r>
-        <w:t xml:space="preserve"> pricing model shows non-linear patterns</w:t>
+        <w:t>This allows you to fit non-linear data using a polynomial equation. Useful if your pricing model shows non-linear patterns</w:t>
       </w:r>
     </w:p>
     <w:p>
@@ -2663,35 +2519,7 @@
         <w:rPr>
           <w:rStyle w:val="Heading4Char"/>
         </w:rPr>
-        <w:t xml:space="preserve">Pandas, </w:t>
-      </w:r>
-      <w:proofErr w:type="spellStart"/>
-      <w:r>
-        <w:rPr>
-          <w:rStyle w:val="Heading4Char"/>
-        </w:rPr>
-        <w:t>NumPy</w:t>
-      </w:r>
-      <w:proofErr w:type="spellEnd"/>
-      <w:r>
-        <w:rPr>
-          <w:rStyle w:val="Heading4Char"/>
-        </w:rPr>
-        <w:t xml:space="preserve">, and </w:t>
-      </w:r>
-      <w:proofErr w:type="spellStart"/>
-      <w:r>
-        <w:rPr>
-          <w:rStyle w:val="Heading4Char"/>
-        </w:rPr>
-        <w:t>Scikit</w:t>
-      </w:r>
-      <w:proofErr w:type="spellEnd"/>
-      <w:r>
-        <w:rPr>
-          <w:rStyle w:val="Heading4Char"/>
-        </w:rPr>
-        <w:t>-learn</w:t>
+        <w:t>Pandas, NumPy, and Scikit-learn</w:t>
       </w:r>
       <w:r>
         <w:rPr>
@@ -2828,7 +2656,6 @@
                 <w:szCs w:val="21"/>
               </w:rPr>
             </w:pPr>
-            <w:proofErr w:type="spellStart"/>
             <w:r>
               <w:rPr>
                 <w:rFonts w:ascii="Arial" w:hAnsi="Arial" w:cs="Arial"/>
@@ -2840,7 +2667,6 @@
               </w:rPr>
               <w:t>NumPy</w:t>
             </w:r>
-            <w:proofErr w:type="spellEnd"/>
           </w:p>
         </w:tc>
         <w:tc>
@@ -2965,27 +2791,7 @@
                 <w:sz w:val="21"/>
                 <w:szCs w:val="21"/>
               </w:rPr>
-              <w:t>Arrays (</w:t>
-            </w:r>
-            <w:proofErr w:type="spellStart"/>
-            <w:r>
-              <w:rPr>
-                <w:rFonts w:ascii="Arial" w:hAnsi="Arial" w:cs="Arial"/>
-                <w:color w:val="374151"/>
-                <w:sz w:val="21"/>
-                <w:szCs w:val="21"/>
-              </w:rPr>
-              <w:t>ndarray</w:t>
-            </w:r>
-            <w:proofErr w:type="spellEnd"/>
-            <w:r>
-              <w:rPr>
-                <w:rFonts w:ascii="Arial" w:hAnsi="Arial" w:cs="Arial"/>
-                <w:color w:val="374151"/>
-                <w:sz w:val="21"/>
-                <w:szCs w:val="21"/>
-              </w:rPr>
-              <w:t>)</w:t>
+              <w:t>Arrays (ndarray)</w:t>
             </w:r>
           </w:p>
         </w:tc>
@@ -3024,27 +2830,7 @@
                 <w:sz w:val="21"/>
                 <w:szCs w:val="21"/>
               </w:rPr>
-              <w:t xml:space="preserve">Series (1D), </w:t>
-            </w:r>
-            <w:proofErr w:type="spellStart"/>
-            <w:r>
-              <w:rPr>
-                <w:rFonts w:ascii="Arial" w:hAnsi="Arial" w:cs="Arial"/>
-                <w:color w:val="374151"/>
-                <w:sz w:val="21"/>
-                <w:szCs w:val="21"/>
-              </w:rPr>
-              <w:t>DataFrame</w:t>
-            </w:r>
-            <w:proofErr w:type="spellEnd"/>
-            <w:r>
-              <w:rPr>
-                <w:rFonts w:ascii="Arial" w:hAnsi="Arial" w:cs="Arial"/>
-                <w:color w:val="374151"/>
-                <w:sz w:val="21"/>
-                <w:szCs w:val="21"/>
-              </w:rPr>
-              <w:t xml:space="preserve"> (2D)</w:t>
+              <w:t>Series (1D), DataFrame (2D)</w:t>
             </w:r>
           </w:p>
         </w:tc>
@@ -3668,23 +3454,13 @@
           <w:szCs w:val="30"/>
         </w:rPr>
       </w:pPr>
-      <w:proofErr w:type="gramStart"/>
       <w:r>
         <w:rPr>
           <w:rFonts w:ascii="Arial" w:hAnsi="Arial" w:cs="Arial"/>
           <w:sz w:val="30"/>
           <w:szCs w:val="30"/>
         </w:rPr>
-        <w:t>2.Supervised</w:t>
-      </w:r>
-      <w:proofErr w:type="gramEnd"/>
-      <w:r>
-        <w:rPr>
-          <w:rFonts w:ascii="Arial" w:hAnsi="Arial" w:cs="Arial"/>
-          <w:sz w:val="30"/>
-          <w:szCs w:val="30"/>
-        </w:rPr>
-        <w:t xml:space="preserve"> Learning: An Introduction </w:t>
+        <w:t xml:space="preserve">2.Supervised Learning: An Introduction </w:t>
       </w:r>
     </w:p>
     <w:p>
@@ -4024,23 +3800,7 @@
           <w:rFonts w:ascii="Arial" w:hAnsi="Arial" w:cs="Arial"/>
           <w:color w:val="374151"/>
         </w:rPr>
-        <w:t xml:space="preserve">: These are regularized versions of linear regression that help prevent </w:t>
-      </w:r>
-      <w:proofErr w:type="spellStart"/>
-      <w:r>
-        <w:rPr>
-          <w:rFonts w:ascii="Arial" w:hAnsi="Arial" w:cs="Arial"/>
-          <w:color w:val="374151"/>
-        </w:rPr>
-        <w:t>overfitting</w:t>
-      </w:r>
-      <w:proofErr w:type="spellEnd"/>
-      <w:r>
-        <w:rPr>
-          <w:rFonts w:ascii="Arial" w:hAnsi="Arial" w:cs="Arial"/>
-          <w:color w:val="374151"/>
-        </w:rPr>
-        <w:t>.</w:t>
+        <w:t>: These are regularized versions of linear regression that help prevent overfitting.</w:t>
       </w:r>
     </w:p>
     <w:p>
@@ -4254,23 +4014,7 @@
           <w:rFonts w:ascii="Arial" w:hAnsi="Arial" w:cs="Arial"/>
           <w:color w:val="374151"/>
         </w:rPr>
-        <w:t xml:space="preserve">: An ensemble of decision trees that improves accuracy and controls </w:t>
-      </w:r>
-      <w:proofErr w:type="spellStart"/>
-      <w:r>
-        <w:rPr>
-          <w:rFonts w:ascii="Arial" w:hAnsi="Arial" w:cs="Arial"/>
-          <w:color w:val="374151"/>
-        </w:rPr>
-        <w:t>overfitting</w:t>
-      </w:r>
-      <w:proofErr w:type="spellEnd"/>
-      <w:r>
-        <w:rPr>
-          <w:rFonts w:ascii="Arial" w:hAnsi="Arial" w:cs="Arial"/>
-          <w:color w:val="374151"/>
-        </w:rPr>
-        <w:t xml:space="preserve"> by averaging the results of multiple trees.</w:t>
+        <w:t>: An ensemble of decision trees that improves accuracy and controls overfitting by averaging the results of multiple trees.</w:t>
       </w:r>
     </w:p>
     <w:p>
@@ -4300,23 +4044,7 @@
           <w:rFonts w:ascii="Arial" w:hAnsi="Arial" w:cs="Arial"/>
           <w:color w:val="374151"/>
         </w:rPr>
-        <w:t xml:space="preserve">: Finds the </w:t>
-      </w:r>
-      <w:proofErr w:type="spellStart"/>
-      <w:r>
-        <w:rPr>
-          <w:rFonts w:ascii="Arial" w:hAnsi="Arial" w:cs="Arial"/>
-          <w:color w:val="374151"/>
-        </w:rPr>
-        <w:t>hyperplane</w:t>
-      </w:r>
-      <w:proofErr w:type="spellEnd"/>
-      <w:r>
-        <w:rPr>
-          <w:rFonts w:ascii="Arial" w:hAnsi="Arial" w:cs="Arial"/>
-          <w:color w:val="374151"/>
-        </w:rPr>
-        <w:t xml:space="preserve"> that best separates different classes in the feature space.</w:t>
+        <w:t>: Finds the hyperplane that best separates different classes in the feature space.</w:t>
       </w:r>
     </w:p>
     <w:p>
@@ -4364,23 +4092,13 @@
           <w:szCs w:val="30"/>
         </w:rPr>
       </w:pPr>
-      <w:proofErr w:type="gramStart"/>
       <w:r>
         <w:rPr>
           <w:rFonts w:ascii="Arial" w:hAnsi="Arial" w:cs="Arial"/>
           <w:sz w:val="30"/>
           <w:szCs w:val="30"/>
         </w:rPr>
-        <w:t>3.Unsupervised</w:t>
-      </w:r>
-      <w:proofErr w:type="gramEnd"/>
-      <w:r>
-        <w:rPr>
-          <w:rFonts w:ascii="Arial" w:hAnsi="Arial" w:cs="Arial"/>
-          <w:sz w:val="30"/>
-          <w:szCs w:val="30"/>
-        </w:rPr>
-        <w:t xml:space="preserve"> Learning: An Introduction for Beginners</w:t>
+        <w:t>3.Unsupervised Learning: An Introduction for Beginners</w:t>
       </w:r>
     </w:p>
     <w:p>
@@ -4930,7 +4648,6 @@
           <w:color w:val="374151"/>
         </w:rPr>
       </w:pPr>
-      <w:proofErr w:type="gramStart"/>
       <w:r>
         <w:rPr>
           <w:rStyle w:val="Strong"/>
@@ -4938,17 +4655,7 @@
           <w:color w:val="374151"/>
           <w:bdr w:val="single" w:sz="2" w:space="0" w:color="auto" w:frame="1"/>
         </w:rPr>
-        <w:t>t-Distributed</w:t>
-      </w:r>
-      <w:proofErr w:type="gramEnd"/>
-      <w:r>
-        <w:rPr>
-          <w:rStyle w:val="Strong"/>
-          <w:rFonts w:ascii="Arial" w:hAnsi="Arial" w:cs="Arial"/>
-          <w:color w:val="374151"/>
-          <w:bdr w:val="single" w:sz="2" w:space="0" w:color="auto" w:frame="1"/>
-        </w:rPr>
-        <w:t xml:space="preserve"> Stochastic Neighbor Embedding (t-SNE)</w:t>
+        <w:t>t-Distributed Stochastic Neighbor Embedding (t-SNE)</w:t>
       </w:r>
       <w:r>
         <w:rPr>
@@ -4971,7 +4678,6 @@
           <w:color w:val="374151"/>
         </w:rPr>
       </w:pPr>
-      <w:proofErr w:type="spellStart"/>
       <w:r>
         <w:rPr>
           <w:rStyle w:val="Strong"/>
@@ -4981,7 +4687,6 @@
         </w:rPr>
         <w:t>Autoencoders</w:t>
       </w:r>
-      <w:proofErr w:type="spellEnd"/>
       <w:r>
         <w:rPr>
           <w:rFonts w:ascii="Arial" w:hAnsi="Arial" w:cs="Arial"/>
@@ -5186,43 +4891,7 @@
           <w:sz w:val="24"/>
           <w:szCs w:val="24"/>
         </w:rPr>
-        <w:t>A=(203050(wholesale)5810(retail))A = \begin{</w:t>
-      </w:r>
-      <w:proofErr w:type="spellStart"/>
-      <w:r>
-        <w:rPr>
-          <w:rFonts w:ascii="Times New Roman" w:eastAsia="Times New Roman" w:hAnsi="Times New Roman" w:cs="Times New Roman"/>
-          <w:sz w:val="24"/>
-          <w:szCs w:val="24"/>
-        </w:rPr>
-        <w:t>pmatrix</w:t>
-      </w:r>
-      <w:proofErr w:type="spellEnd"/>
-      <w:r>
-        <w:rPr>
-          <w:rFonts w:ascii="Times New Roman" w:eastAsia="Times New Roman" w:hAnsi="Times New Roman" w:cs="Times New Roman"/>
-          <w:sz w:val="24"/>
-          <w:szCs w:val="24"/>
-        </w:rPr>
-        <w:t>} 20 &amp; 30 &amp; 50 \\ \text{(wholesale)} \\ 5 &amp; 8 &amp; 10 \\ \text{(retail)} \end{</w:t>
-      </w:r>
-      <w:proofErr w:type="spellStart"/>
-      <w:r>
-        <w:rPr>
-          <w:rFonts w:ascii="Times New Roman" w:eastAsia="Times New Roman" w:hAnsi="Times New Roman" w:cs="Times New Roman"/>
-          <w:sz w:val="24"/>
-          <w:szCs w:val="24"/>
-        </w:rPr>
-        <w:t>pmatrix</w:t>
-      </w:r>
-      <w:proofErr w:type="spellEnd"/>
-      <w:r>
-        <w:rPr>
-          <w:rFonts w:ascii="Times New Roman" w:eastAsia="Times New Roman" w:hAnsi="Times New Roman" w:cs="Times New Roman"/>
-          <w:sz w:val="24"/>
-          <w:szCs w:val="24"/>
-        </w:rPr>
-        <w:t>}A=​20(wholesale)5(retail)​308​5010​​</w:t>
+        <w:t>A=(203050(wholesale)5810(retail))A = \begin{pmatrix} 20 &amp; 30 &amp; 50 \\ \text{(wholesale)} \\ 5 &amp; 8 &amp; 10 \\ \text{(retail)} \end{pmatrix}A=​20(wholesale)5(retail)​308​5010​​</w:t>
       </w:r>
     </w:p>
     <w:p>
@@ -5292,61 +4961,7 @@
           <w:sz w:val="24"/>
           <w:szCs w:val="24"/>
         </w:rPr>
-        <w:t>B</w:t>
-      </w:r>
-      <w:proofErr w:type="gramStart"/>
-      <w:r>
-        <w:rPr>
-          <w:rFonts w:ascii="Times New Roman" w:eastAsia="Times New Roman" w:hAnsi="Times New Roman" w:cs="Times New Roman"/>
-          <w:sz w:val="24"/>
-          <w:szCs w:val="24"/>
-        </w:rPr>
-        <w:t>=(</w:t>
-      </w:r>
-      <w:proofErr w:type="gramEnd"/>
-      <w:r>
-        <w:rPr>
-          <w:rFonts w:ascii="Times New Roman" w:eastAsia="Times New Roman" w:hAnsi="Times New Roman" w:cs="Times New Roman"/>
-          <w:sz w:val="24"/>
-          <w:szCs w:val="24"/>
-        </w:rPr>
-        <w:t>2(apples)1.5(bananas)3(oranges))B = \begin{</w:t>
-      </w:r>
-      <w:proofErr w:type="spellStart"/>
-      <w:r>
-        <w:rPr>
-          <w:rFonts w:ascii="Times New Roman" w:eastAsia="Times New Roman" w:hAnsi="Times New Roman" w:cs="Times New Roman"/>
-          <w:sz w:val="24"/>
-          <w:szCs w:val="24"/>
-        </w:rPr>
-        <w:t>pmatrix</w:t>
-      </w:r>
-      <w:proofErr w:type="spellEnd"/>
-      <w:r>
-        <w:rPr>
-          <w:rFonts w:ascii="Times New Roman" w:eastAsia="Times New Roman" w:hAnsi="Times New Roman" w:cs="Times New Roman"/>
-          <w:sz w:val="24"/>
-          <w:szCs w:val="24"/>
-        </w:rPr>
-        <w:t>} 2 \\ \text{(apples)} \\ 1.5 \\ \text{(bananas)} \\ 3 \\ \text{(oranges)} \end{</w:t>
-      </w:r>
-      <w:proofErr w:type="spellStart"/>
-      <w:r>
-        <w:rPr>
-          <w:rFonts w:ascii="Times New Roman" w:eastAsia="Times New Roman" w:hAnsi="Times New Roman" w:cs="Times New Roman"/>
-          <w:sz w:val="24"/>
-          <w:szCs w:val="24"/>
-        </w:rPr>
-        <w:t>pmatrix</w:t>
-      </w:r>
-      <w:proofErr w:type="spellEnd"/>
-      <w:r>
-        <w:rPr>
-          <w:rFonts w:ascii="Times New Roman" w:eastAsia="Times New Roman" w:hAnsi="Times New Roman" w:cs="Times New Roman"/>
-          <w:sz w:val="24"/>
-          <w:szCs w:val="24"/>
-        </w:rPr>
-        <w:t>}B=​2(apples)1.5(bananas)3(oranges)​​</w:t>
+        <w:t>B=(2(apples)1.5(bananas)3(oranges))B = \begin{pmatrix} 2 \\ \text{(apples)} \\ 1.5 \\ \text{(bananas)} \\ 3 \\ \text{(oranges)} \end{pmatrix}B=​2(apples)1.5(bananas)3(oranges)​​</w:t>
       </w:r>
     </w:p>
     <w:p>
@@ -5442,43 +5057,7 @@
           <w:sz w:val="24"/>
           <w:szCs w:val="24"/>
         </w:rPr>
-        <w:t>Revenue=A×B\</w:t>
-      </w:r>
-      <w:proofErr w:type="gramStart"/>
-      <w:r>
-        <w:rPr>
-          <w:rFonts w:ascii="Times New Roman" w:eastAsia="Times New Roman" w:hAnsi="Times New Roman" w:cs="Times New Roman"/>
-          <w:sz w:val="24"/>
-          <w:szCs w:val="24"/>
-        </w:rPr>
-        <w:t>text{</w:t>
-      </w:r>
-      <w:proofErr w:type="gramEnd"/>
-      <w:r>
-        <w:rPr>
-          <w:rFonts w:ascii="Times New Roman" w:eastAsia="Times New Roman" w:hAnsi="Times New Roman" w:cs="Times New Roman"/>
-          <w:sz w:val="24"/>
-          <w:szCs w:val="24"/>
-        </w:rPr>
-        <w:t xml:space="preserve">Revenue} = A \times </w:t>
-      </w:r>
-      <w:proofErr w:type="spellStart"/>
-      <w:r>
-        <w:rPr>
-          <w:rFonts w:ascii="Times New Roman" w:eastAsia="Times New Roman" w:hAnsi="Times New Roman" w:cs="Times New Roman"/>
-          <w:sz w:val="24"/>
-          <w:szCs w:val="24"/>
-        </w:rPr>
-        <w:t>BRevenue</w:t>
-      </w:r>
-      <w:proofErr w:type="spellEnd"/>
-      <w:r>
-        <w:rPr>
-          <w:rFonts w:ascii="Times New Roman" w:eastAsia="Times New Roman" w:hAnsi="Times New Roman" w:cs="Times New Roman"/>
-          <w:sz w:val="24"/>
-          <w:szCs w:val="24"/>
-        </w:rPr>
-        <w:t>=A×B</w:t>
+        <w:t>Revenue=A×B\text{Revenue} = A \times BRevenue=A×B</w:t>
       </w:r>
     </w:p>
     <w:p>
@@ -5514,61 +5093,7 @@
           <w:sz w:val="24"/>
           <w:szCs w:val="24"/>
         </w:rPr>
-        <w:t>Revenue=(203050(wholesale)5810(retail))×(2(apples)1.5(bananas)3(oranges))\text{Revenue} = \begin{</w:t>
-      </w:r>
-      <w:proofErr w:type="spellStart"/>
-      <w:r>
-        <w:rPr>
-          <w:rFonts w:ascii="Times New Roman" w:eastAsia="Times New Roman" w:hAnsi="Times New Roman" w:cs="Times New Roman"/>
-          <w:sz w:val="24"/>
-          <w:szCs w:val="24"/>
-        </w:rPr>
-        <w:t>pmatrix</w:t>
-      </w:r>
-      <w:proofErr w:type="spellEnd"/>
-      <w:r>
-        <w:rPr>
-          <w:rFonts w:ascii="Times New Roman" w:eastAsia="Times New Roman" w:hAnsi="Times New Roman" w:cs="Times New Roman"/>
-          <w:sz w:val="24"/>
-          <w:szCs w:val="24"/>
-        </w:rPr>
-        <w:t>} 20 &amp; 30 &amp; 50 \\ \text{(wholesale)} \\ 5 &amp; 8 &amp; 10 \\ \text{(retail)} \end{</w:t>
-      </w:r>
-      <w:proofErr w:type="spellStart"/>
-      <w:r>
-        <w:rPr>
-          <w:rFonts w:ascii="Times New Roman" w:eastAsia="Times New Roman" w:hAnsi="Times New Roman" w:cs="Times New Roman"/>
-          <w:sz w:val="24"/>
-          <w:szCs w:val="24"/>
-        </w:rPr>
-        <w:t>pmatrix</w:t>
-      </w:r>
-      <w:proofErr w:type="spellEnd"/>
-      <w:r>
-        <w:rPr>
-          <w:rFonts w:ascii="Times New Roman" w:eastAsia="Times New Roman" w:hAnsi="Times New Roman" w:cs="Times New Roman"/>
-          <w:sz w:val="24"/>
-          <w:szCs w:val="24"/>
-        </w:rPr>
-        <w:t>} \times \begin{</w:t>
-      </w:r>
-      <w:proofErr w:type="spellStart"/>
-      <w:r>
-        <w:rPr>
-          <w:rFonts w:ascii="Times New Roman" w:eastAsia="Times New Roman" w:hAnsi="Times New Roman" w:cs="Times New Roman"/>
-          <w:sz w:val="24"/>
-          <w:szCs w:val="24"/>
-        </w:rPr>
-        <w:t>pmatrix</w:t>
-      </w:r>
-      <w:proofErr w:type="spellEnd"/>
-      <w:r>
-        <w:rPr>
-          <w:rFonts w:ascii="Times New Roman" w:eastAsia="Times New Roman" w:hAnsi="Times New Roman" w:cs="Times New Roman"/>
-          <w:sz w:val="24"/>
-          <w:szCs w:val="24"/>
-        </w:rPr>
-        <w:t>} 2 \\ \text{(apples)} \\ 1.5 \\ \text{(bananas)} \\ 3 \\ \text{(oranges)} \end{pmatrix}Revenue=​20(wholesale)5(retail)​308​5010​​×​2(apples)1.5(bananas)3(oranges)​​</w:t>
+        <w:t>Revenue=(203050(wholesale)5810(retail))×(2(apples)1.5(bananas)3(oranges))\text{Revenue} = \begin{pmatrix} 20 &amp; 30 &amp; 50 \\ \text{(wholesale)} \\ 5 &amp; 8 &amp; 10 \\ \text{(retail)} \end{pmatrix} \times \begin{pmatrix} 2 \\ \text{(apples)} \\ 1.5 \\ \text{(bananas)} \\ 3 \\ \text{(oranges)} \end{pmatrix}Revenue=​20(wholesale)5(retail)​308​5010​​×​2(apples)1.5(bananas)3(oranges)​​</w:t>
       </w:r>
     </w:p>
     <w:p>
@@ -5604,25 +5129,7 @@
           <w:sz w:val="24"/>
           <w:szCs w:val="24"/>
         </w:rPr>
-        <w:t>(20×2)</w:t>
-      </w:r>
-      <w:proofErr w:type="gramStart"/>
-      <w:r>
-        <w:rPr>
-          <w:rFonts w:ascii="Times New Roman" w:eastAsia="Times New Roman" w:hAnsi="Times New Roman" w:cs="Times New Roman"/>
-          <w:sz w:val="24"/>
-          <w:szCs w:val="24"/>
-        </w:rPr>
-        <w:t>+(</w:t>
-      </w:r>
-      <w:proofErr w:type="gramEnd"/>
-      <w:r>
-        <w:rPr>
-          <w:rFonts w:ascii="Times New Roman" w:eastAsia="Times New Roman" w:hAnsi="Times New Roman" w:cs="Times New Roman"/>
-          <w:sz w:val="24"/>
-          <w:szCs w:val="24"/>
-        </w:rPr>
-        <w:t>30×1.5)+(50×3)=40+45+150=235(20 \times 2) + (30 \times 1.5) + (50 \times 3) = 40 + 45 + 150 = 235(20×2)+(30×1.5)+(50×3)=40+45+150=235</w:t>
+        <w:t>(20×2)+(30×1.5)+(50×3)=40+45+150=235(20 \times 2) + (30 \times 1.5) + (50 \times 3) = 40 + 45 + 150 = 235(20×2)+(30×1.5)+(50×3)=40+45+150=235</w:t>
       </w:r>
     </w:p>
     <w:p>
@@ -5658,25 +5165,7 @@
           <w:sz w:val="24"/>
           <w:szCs w:val="24"/>
         </w:rPr>
-        <w:t>(5×2)</w:t>
-      </w:r>
-      <w:proofErr w:type="gramStart"/>
-      <w:r>
-        <w:rPr>
-          <w:rFonts w:ascii="Times New Roman" w:eastAsia="Times New Roman" w:hAnsi="Times New Roman" w:cs="Times New Roman"/>
-          <w:sz w:val="24"/>
-          <w:szCs w:val="24"/>
-        </w:rPr>
-        <w:t>+(</w:t>
-      </w:r>
-      <w:proofErr w:type="gramEnd"/>
-      <w:r>
-        <w:rPr>
-          <w:rFonts w:ascii="Times New Roman" w:eastAsia="Times New Roman" w:hAnsi="Times New Roman" w:cs="Times New Roman"/>
-          <w:sz w:val="24"/>
-          <w:szCs w:val="24"/>
-        </w:rPr>
-        <w:t>8×1.5)+(10×3)=10+12+30=52(5 \times 2) + (8 \times 1.5) + (10 \times 3) = 10 + 12 + 30 = 52(5×2)+(8×1.5)+(10×3)=10+12+30=52</w:t>
+        <w:t>(5×2)+(8×1.5)+(10×3)=10+12+30=52(5 \times 2) + (8 \times 1.5) + (10 \times 3) = 10 + 12 + 30 = 52(5×2)+(8×1.5)+(10×3)=10+12+30=52</w:t>
       </w:r>
     </w:p>
     <w:p>
@@ -7115,25 +6604,7 @@
           <w:sz w:val="24"/>
           <w:szCs w:val="24"/>
         </w:rPr>
-        <w:t>Predicted Price=150+400,000+300+5=400,455\</w:t>
-      </w:r>
-      <w:proofErr w:type="gramStart"/>
-      <w:r>
-        <w:rPr>
-          <w:rFonts w:ascii="Times New Roman" w:eastAsia="Times New Roman" w:hAnsi="Times New Roman" w:cs="Times New Roman"/>
-          <w:sz w:val="24"/>
-          <w:szCs w:val="24"/>
-        </w:rPr>
-        <w:t>text{</w:t>
-      </w:r>
-      <w:proofErr w:type="gramEnd"/>
-      <w:r>
-        <w:rPr>
-          <w:rFonts w:ascii="Times New Roman" w:eastAsia="Times New Roman" w:hAnsi="Times New Roman" w:cs="Times New Roman"/>
-          <w:sz w:val="24"/>
-          <w:szCs w:val="24"/>
-        </w:rPr>
-        <w:t>Predicted Price} = 150 + 400,000 + 300 + 5 = 400,455Predicted Price=150+400,000+300+5=400,455</w:t>
+        <w:t>Predicted Price=150+400,000+300+5=400,455\text{Predicted Price} = 150 + 400,000 + 300 + 5 = 400,455Predicted Price=150+400,000+300+5=400,455</w:t>
       </w:r>
     </w:p>
     <w:p>
@@ -7183,43 +6654,23 @@
     </w:p>
     <w:p/>
     <w:p>
-      <w:proofErr w:type="gramStart"/>
-      <w:r>
-        <w:t>1)COVERT</w:t>
-      </w:r>
-      <w:proofErr w:type="gramEnd"/>
-      <w:r>
-        <w:t xml:space="preserve"> THE DATA INTO VECTORS </w:t>
-      </w:r>
-    </w:p>
-    <w:p>
-      <w:proofErr w:type="gramStart"/>
-      <w:r>
-        <w:t>2)FIND</w:t>
-      </w:r>
-      <w:proofErr w:type="gramEnd"/>
-      <w:r>
-        <w:t xml:space="preserve"> DOT PRODUCTS TO KNOW WEIGHTS(APPROX)</w:t>
-      </w:r>
-    </w:p>
-    <w:p>
-      <w:proofErr w:type="gramStart"/>
-      <w:r>
-        <w:t>3)FINDS</w:t>
-      </w:r>
-      <w:proofErr w:type="gramEnd"/>
-      <w:r>
-        <w:t xml:space="preserve"> THE NEAREST ACTUAL WEIGHTS USING TRAIL AND ERROR METHODS</w:t>
-      </w:r>
-    </w:p>
-    <w:p>
-      <w:proofErr w:type="gramStart"/>
-      <w:r>
-        <w:t>4)WHEN</w:t>
-      </w:r>
-      <w:proofErr w:type="gramEnd"/>
-      <w:r>
-        <w:t xml:space="preserve"> IT GET NEW INPUT IT WILL CNVERT IT TO VECTOR AND MULTIPLES WITH ITS CORRESPONDING WEIGHTS VECTOR</w:t>
+      <w:r>
+        <w:t xml:space="preserve">1)COVERT THE DATA INTO VECTORS </w:t>
+      </w:r>
+    </w:p>
+    <w:p>
+      <w:r>
+        <w:t>2)FIND DOT PRODUCTS TO KNOW WEIGHTS(APPROX)</w:t>
+      </w:r>
+    </w:p>
+    <w:p>
+      <w:r>
+        <w:t>3)FINDS THE NEAREST ACTUAL WEIGHTS USING TRAIL AND ERROR METHODS</w:t>
+      </w:r>
+    </w:p>
+    <w:p>
+      <w:r>
+        <w:t>4)WHEN IT GET NEW INPUT IT WILL CNVERT IT TO VECTOR AND MULTIPLES WITH ITS CORRESPONDING WEIGHTS VECTOR</w:t>
       </w:r>
     </w:p>
     <w:p>
@@ -7231,11 +6682,9 @@
       </w:r>
     </w:p>
     <w:p>
-      <w:proofErr w:type="gramStart"/>
       <w:r>
         <w:t>1)CALCULUS</w:t>
       </w:r>
-      <w:proofErr w:type="gramEnd"/>
     </w:p>
     <w:p>
       <w:r>
@@ -7243,373 +6692,248 @@
       </w:r>
     </w:p>
     <w:p>
+      <w:r>
+        <w:lastRenderedPageBreak/>
+        <w:br w:type="page"/>
+      </w:r>
+    </w:p>
+    <w:p>
+      <w:pPr>
+        <w:pStyle w:val="Heading2"/>
+      </w:pPr>
+      <w:r>
+        <w:lastRenderedPageBreak/>
+        <w:t>TODAY LEARNINGS –20/</w:t>
+      </w:r>
+      <w:r>
+        <w:t>10/</w:t>
+      </w:r>
+      <w:r>
+        <w:t xml:space="preserve">2024  </w:t>
+      </w:r>
+    </w:p>
+    <w:p/>
+    <w:p>
+      <w:r>
+        <w:t>1) analysis of python code for pricing in linear regression</w:t>
+      </w:r>
+    </w:p>
+    <w:p>
+      <w:r>
+        <w:t>2) discussed about machine learning roadmap</w:t>
+      </w:r>
+    </w:p>
+    <w:p/>
+    <w:p>
+      <w:pPr>
+        <w:pStyle w:val="Heading2"/>
+      </w:pPr>
+      <w:r>
+        <w:t>TODAY LEARNINGS –22/</w:t>
+      </w:r>
+      <w:r>
+        <w:t>10/</w:t>
+      </w:r>
+      <w:r>
+        <w:t xml:space="preserve">2024  </w:t>
+      </w:r>
+    </w:p>
+    <w:p/>
+    <w:p>
+      <w:r>
+        <w:t>1) basics of linear algebra</w:t>
+      </w:r>
+    </w:p>
+    <w:p>
+      <w:r>
+        <w:t>2) basics of vectors – dot product, addition, norms</w:t>
+      </w:r>
+    </w:p>
+    <w:p>
+      <w:r>
+        <w:t xml:space="preserve">3) basic of matices - </w:t>
+      </w:r>
+      <w:r>
+        <w:t>Matrix Addition</w:t>
+      </w:r>
+      <w:r>
+        <w:t xml:space="preserve"> ,</w:t>
+      </w:r>
+      <w:r>
+        <w:t xml:space="preserve"> Matrix Multiplication</w:t>
+      </w:r>
+      <w:r>
+        <w:t xml:space="preserve"> ,</w:t>
+      </w:r>
+      <w:r>
+        <w:t xml:space="preserve"> Matrix Transpose</w:t>
+      </w:r>
+      <w:r>
+        <w:t xml:space="preserve"> , </w:t>
+      </w:r>
+      <w:r>
+        <w:t>Matrix Inverse</w:t>
+      </w:r>
+    </w:p>
+    <w:p>
+      <w:r>
+        <w:t>4) topics to learn in depth –a) what is dot product and why it is used?</w:t>
+      </w:r>
+    </w:p>
+    <w:p>
+      <w:r>
+        <w:t xml:space="preserve">                                                b) what is </w:t>
+      </w:r>
+      <w:r>
+        <w:t>Matrix Inverse</w:t>
+      </w:r>
+      <w:r>
+        <w:t xml:space="preserve"> and why it is used?</w:t>
+      </w:r>
+    </w:p>
+    <w:p>
+      <w:r>
+        <w:t xml:space="preserve">                                                c) what is </w:t>
+      </w:r>
+      <w:r>
+        <w:t>Identity Matrix</w:t>
+      </w:r>
+      <w:r>
+        <w:t xml:space="preserve"> and why it is used?</w:t>
+      </w:r>
+    </w:p>
+    <w:p>
+      <w:r>
+        <w:t xml:space="preserve">5) created a program in python for showing this operations of vectors and matrices </w:t>
+      </w:r>
+    </w:p>
+    <w:p>
+      <w:r>
+        <w:t xml:space="preserve">6) added a new file </w:t>
+      </w:r>
+      <w:r>
+        <w:rPr>
+          <w:rStyle w:val="Heading4Char"/>
+        </w:rPr>
+        <w:t>VectorAndMatrices.py</w:t>
+      </w:r>
+      <w:r>
+        <w:t xml:space="preserve">  and pushed to github </w:t>
+      </w:r>
+      <w:r>
+        <w:br/>
+      </w:r>
+    </w:p>
+    <w:p>
+      <w:pPr>
+        <w:pStyle w:val="Heading2"/>
+      </w:pPr>
+      <w:r>
+        <w:t xml:space="preserve">TODAY LEARNINGS –23/10/2024  </w:t>
+      </w:r>
+    </w:p>
+    <w:p/>
+    <w:p>
+      <w:r>
+        <w:t xml:space="preserve">1) learned about weights </w:t>
+      </w:r>
+      <w:r>
+        <w:t>***</w:t>
+      </w:r>
+    </w:p>
+    <w:p>
+      <w:r>
+        <w:t>2) learned about  vectors –why and how we do the  dot</w:t>
+      </w:r>
+      <w:r>
+        <w:t xml:space="preserve"> </w:t>
+      </w:r>
+      <w:r>
+        <w:t>, product of vectors</w:t>
+      </w:r>
+      <w:r>
+        <w:t xml:space="preserve">  </w:t>
+      </w:r>
+    </w:p>
+    <w:p>
+      <w:r>
+        <w:t>3) learned about matices – why we do</w:t>
+      </w:r>
+      <w:r>
+        <w:t xml:space="preserve"> Matrix Multiplication</w:t>
+      </w:r>
+      <w:r>
+        <w:t xml:space="preserve"> </w:t>
+      </w:r>
+    </w:p>
+    <w:p/>
+    <w:p>
+      <w:pPr>
+        <w:pStyle w:val="Heading2"/>
+      </w:pPr>
+      <w:r>
+        <w:t>TODAY LEARNINGS –24/10/2024</w:t>
+      </w:r>
+    </w:p>
+    <w:p/>
+    <w:p>
+      <w:r>
+        <w:t xml:space="preserve">1) learned about </w:t>
+      </w:r>
+      <w:r>
+        <w:t xml:space="preserve"> derivatives</w:t>
+      </w:r>
+    </w:p>
+    <w:p>
+      <w:r>
+        <w:t>2)learned about gradient descent</w:t>
+      </w:r>
+    </w:p>
+    <w:p>
+      <w:r>
+        <w:t>3)learned about loss function</w:t>
+      </w:r>
+    </w:p>
+    <w:p>
+      <w:r>
+        <w:t xml:space="preserve">4)learned about bias </w:t>
+      </w:r>
+    </w:p>
+    <w:p/>
+    <w:p>
+      <w:pPr>
+        <w:pStyle w:val="Heading2"/>
+      </w:pPr>
+      <w:r>
+        <w:lastRenderedPageBreak/>
+        <w:t>TODAY LEARNINGS –25</w:t>
+      </w:r>
       <w:bookmarkStart w:id="0" w:name="_GoBack"/>
       <w:bookmarkEnd w:id="0"/>
       <w:r>
-        <w:lastRenderedPageBreak/>
-        <w:br w:type="page"/>
-      </w:r>
-    </w:p>
-    <w:p>
-      <w:pPr>
-        <w:pStyle w:val="Heading2"/>
-      </w:pPr>
-      <w:r>
-        <w:lastRenderedPageBreak/>
-        <w:t>TODAY LEARNINGS –20/</w:t>
-      </w:r>
-      <w:r>
-        <w:t>10/</w:t>
-      </w:r>
-      <w:r>
-        <w:t xml:space="preserve">2024  </w:t>
+        <w:t>/10/2024</w:t>
       </w:r>
     </w:p>
     <w:p/>
     <w:p>
       <w:r>
-        <w:t xml:space="preserve">1) </w:t>
-      </w:r>
-      <w:proofErr w:type="gramStart"/>
-      <w:r>
-        <w:t>analysis</w:t>
-      </w:r>
-      <w:proofErr w:type="gramEnd"/>
-      <w:r>
-        <w:t xml:space="preserve"> of python code for pricing in linear regression</w:t>
-      </w:r>
-    </w:p>
-    <w:p>
-      <w:r>
-        <w:t xml:space="preserve">2) </w:t>
-      </w:r>
-      <w:proofErr w:type="gramStart"/>
-      <w:r>
-        <w:t>discussed</w:t>
-      </w:r>
-      <w:proofErr w:type="gramEnd"/>
-      <w:r>
-        <w:t xml:space="preserve"> about machine learning roadmap</w:t>
-      </w:r>
-    </w:p>
-    <w:p/>
-    <w:p>
-      <w:pPr>
-        <w:pStyle w:val="Heading2"/>
-      </w:pPr>
-      <w:r>
-        <w:t>TODAY LEARNINGS –22/</w:t>
-      </w:r>
-      <w:r>
-        <w:t>10/</w:t>
-      </w:r>
-      <w:r>
-        <w:t xml:space="preserve">2024  </w:t>
-      </w:r>
-    </w:p>
-    <w:p/>
-    <w:p>
-      <w:r>
-        <w:t xml:space="preserve">1) </w:t>
-      </w:r>
-      <w:proofErr w:type="gramStart"/>
-      <w:r>
-        <w:t>basics</w:t>
-      </w:r>
-      <w:proofErr w:type="gramEnd"/>
-      <w:r>
-        <w:t xml:space="preserve"> of linear algebra</w:t>
-      </w:r>
-    </w:p>
-    <w:p>
-      <w:r>
-        <w:t xml:space="preserve">2) </w:t>
-      </w:r>
-      <w:proofErr w:type="gramStart"/>
-      <w:r>
-        <w:t>basics</w:t>
-      </w:r>
-      <w:proofErr w:type="gramEnd"/>
-      <w:r>
-        <w:t xml:space="preserve"> of vectors – dot product, addition, norms</w:t>
-      </w:r>
-    </w:p>
-    <w:p>
-      <w:r>
-        <w:t xml:space="preserve">3) </w:t>
-      </w:r>
-      <w:proofErr w:type="gramStart"/>
-      <w:r>
-        <w:t>basic</w:t>
-      </w:r>
-      <w:proofErr w:type="gramEnd"/>
-      <w:r>
-        <w:t xml:space="preserve"> of </w:t>
-      </w:r>
-      <w:proofErr w:type="spellStart"/>
-      <w:r>
-        <w:t>matices</w:t>
-      </w:r>
-      <w:proofErr w:type="spellEnd"/>
-      <w:r>
-        <w:t xml:space="preserve"> - </w:t>
-      </w:r>
-      <w:r>
-        <w:t>Matrix Addition</w:t>
-      </w:r>
-      <w:r>
-        <w:t xml:space="preserve"> ,</w:t>
-      </w:r>
-      <w:r>
-        <w:t xml:space="preserve"> Matrix Multiplication</w:t>
-      </w:r>
-      <w:r>
-        <w:t xml:space="preserve"> ,</w:t>
-      </w:r>
-      <w:r>
-        <w:t xml:space="preserve"> Matrix Transpose</w:t>
-      </w:r>
-      <w:r>
-        <w:t xml:space="preserve"> , </w:t>
-      </w:r>
-      <w:r>
-        <w:t>Matrix Inverse</w:t>
-      </w:r>
-    </w:p>
-    <w:p>
-      <w:r>
-        <w:t xml:space="preserve">4) </w:t>
-      </w:r>
-      <w:proofErr w:type="gramStart"/>
-      <w:r>
-        <w:t>topics</w:t>
-      </w:r>
-      <w:proofErr w:type="gramEnd"/>
-      <w:r>
-        <w:t xml:space="preserve"> to learn in depth –a) what is dot product and why it is used?</w:t>
-      </w:r>
-    </w:p>
-    <w:p>
-      <w:r>
-        <w:t xml:space="preserve">                                                b) </w:t>
-      </w:r>
-      <w:proofErr w:type="gramStart"/>
-      <w:r>
-        <w:t>what</w:t>
-      </w:r>
-      <w:proofErr w:type="gramEnd"/>
-      <w:r>
-        <w:t xml:space="preserve"> is </w:t>
-      </w:r>
-      <w:r>
-        <w:t>Matrix Inverse</w:t>
-      </w:r>
-      <w:r>
-        <w:t xml:space="preserve"> and why it is used?</w:t>
-      </w:r>
-    </w:p>
-    <w:p>
-      <w:r>
-        <w:t xml:space="preserve">                                                c) </w:t>
-      </w:r>
-      <w:proofErr w:type="gramStart"/>
-      <w:r>
-        <w:t>what</w:t>
-      </w:r>
-      <w:proofErr w:type="gramEnd"/>
-      <w:r>
-        <w:t xml:space="preserve"> is </w:t>
-      </w:r>
-      <w:r>
-        <w:t>Identity Matrix</w:t>
-      </w:r>
-      <w:r>
-        <w:t xml:space="preserve"> and why it is used?</w:t>
-      </w:r>
-    </w:p>
-    <w:p>
-      <w:r>
-        <w:t xml:space="preserve">5) </w:t>
-      </w:r>
-      <w:proofErr w:type="gramStart"/>
-      <w:r>
-        <w:t>created</w:t>
-      </w:r>
-      <w:proofErr w:type="gramEnd"/>
-      <w:r>
-        <w:t xml:space="preserve"> a program in python for showing this operations of vectors and matrices </w:t>
-      </w:r>
-    </w:p>
-    <w:p>
-      <w:r>
-        <w:t xml:space="preserve">6) </w:t>
-      </w:r>
-      <w:proofErr w:type="gramStart"/>
-      <w:r>
-        <w:t>added</w:t>
-      </w:r>
-      <w:proofErr w:type="gramEnd"/>
-      <w:r>
-        <w:t xml:space="preserve"> a new file </w:t>
-      </w:r>
-      <w:r>
-        <w:rPr>
-          <w:rStyle w:val="Heading4Char"/>
-        </w:rPr>
-        <w:t>VectorAndMatrices.py</w:t>
-      </w:r>
-      <w:r>
-        <w:t xml:space="preserve">  and pushed to </w:t>
-      </w:r>
-      <w:proofErr w:type="spellStart"/>
-      <w:r>
-        <w:t>github</w:t>
-      </w:r>
-      <w:proofErr w:type="spellEnd"/>
-      <w:r>
-        <w:t xml:space="preserve"> </w:t>
-      </w:r>
-      <w:r>
-        <w:br/>
-      </w:r>
-    </w:p>
-    <w:p>
-      <w:pPr>
-        <w:pStyle w:val="Heading2"/>
-      </w:pPr>
-      <w:r>
-        <w:t xml:space="preserve">TODAY LEARNINGS –23/10/2024  </w:t>
-      </w:r>
-    </w:p>
-    <w:p/>
-    <w:p>
-      <w:r>
-        <w:t xml:space="preserve">1) </w:t>
-      </w:r>
-      <w:proofErr w:type="gramStart"/>
-      <w:r>
-        <w:t>learned</w:t>
-      </w:r>
-      <w:proofErr w:type="gramEnd"/>
-      <w:r>
-        <w:t xml:space="preserve"> about weights </w:t>
-      </w:r>
-      <w:r>
-        <w:t>***</w:t>
-      </w:r>
-    </w:p>
-    <w:p>
-      <w:r>
-        <w:t xml:space="preserve">2) </w:t>
-      </w:r>
-      <w:proofErr w:type="gramStart"/>
-      <w:r>
-        <w:t>learned</w:t>
-      </w:r>
-      <w:proofErr w:type="gramEnd"/>
-      <w:r>
-        <w:t xml:space="preserve"> about  vectors –why and how we do the  dot</w:t>
-      </w:r>
-      <w:r>
-        <w:t xml:space="preserve"> </w:t>
-      </w:r>
-      <w:r>
-        <w:t>, product of vectors</w:t>
-      </w:r>
-      <w:r>
-        <w:t xml:space="preserve">  </w:t>
-      </w:r>
-    </w:p>
-    <w:p>
-      <w:r>
-        <w:t xml:space="preserve">3) </w:t>
-      </w:r>
-      <w:proofErr w:type="gramStart"/>
-      <w:r>
-        <w:t>learned</w:t>
-      </w:r>
-      <w:proofErr w:type="gramEnd"/>
-      <w:r>
-        <w:t xml:space="preserve"> about </w:t>
-      </w:r>
-      <w:proofErr w:type="spellStart"/>
-      <w:r>
-        <w:t>matices</w:t>
-      </w:r>
-      <w:proofErr w:type="spellEnd"/>
-      <w:r>
-        <w:t xml:space="preserve"> – why we do</w:t>
-      </w:r>
-      <w:r>
-        <w:t xml:space="preserve"> Matrix Multiplication</w:t>
-      </w:r>
-      <w:r>
-        <w:t xml:space="preserve"> </w:t>
-      </w:r>
-    </w:p>
-    <w:p/>
-    <w:p>
-      <w:pPr>
-        <w:pStyle w:val="Heading2"/>
-      </w:pPr>
-      <w:r>
-        <w:t>TODAY LEARNINGS –24</w:t>
-      </w:r>
-      <w:r>
-        <w:t>/10/2024</w:t>
-      </w:r>
-    </w:p>
-    <w:p/>
-    <w:p>
-      <w:r>
-        <w:t xml:space="preserve">1) </w:t>
-      </w:r>
-      <w:proofErr w:type="gramStart"/>
-      <w:r>
-        <w:t>learned</w:t>
-      </w:r>
-      <w:proofErr w:type="gramEnd"/>
-      <w:r>
-        <w:t xml:space="preserve"> about </w:t>
-      </w:r>
-      <w:r>
-        <w:t xml:space="preserve"> derivatives</w:t>
-      </w:r>
-    </w:p>
-    <w:p>
-      <w:proofErr w:type="gramStart"/>
-      <w:r>
-        <w:t>2)learned</w:t>
-      </w:r>
-      <w:proofErr w:type="gramEnd"/>
-      <w:r>
-        <w:t xml:space="preserve"> about </w:t>
-      </w:r>
-      <w:r>
-        <w:t>gradient descent</w:t>
-      </w:r>
-    </w:p>
-    <w:p>
-      <w:proofErr w:type="gramStart"/>
-      <w:r>
-        <w:t>3)learned</w:t>
-      </w:r>
-      <w:proofErr w:type="gramEnd"/>
-      <w:r>
-        <w:t xml:space="preserve"> about loss function</w:t>
-      </w:r>
-    </w:p>
-    <w:p>
-      <w:proofErr w:type="gramStart"/>
-      <w:r>
-        <w:t>4)learned</w:t>
-      </w:r>
-      <w:proofErr w:type="gramEnd"/>
-      <w:r>
-        <w:t xml:space="preserve"> about bias </w:t>
-      </w:r>
-    </w:p>
-    <w:p/>
+        <w:t xml:space="preserve">1) learned about  </w:t>
+      </w:r>
+      <w:r>
+        <w:t>Auto-Suggestions model</w:t>
+      </w:r>
+    </w:p>
+    <w:p>
+      <w:r>
+        <w:t xml:space="preserve">2) analysis of  </w:t>
+      </w:r>
+      <w:r>
+        <w:t>Auto-Suggestions model</w:t>
+      </w:r>
+      <w:r>
+        <w:t xml:space="preserve"> code in python</w:t>
+      </w:r>
+    </w:p>
     <w:sectPr>
       <w:pgSz w:w="12240" w:h="15840"/>
       <w:pgMar w:top="720" w:right="720" w:bottom="720" w:left="720" w:header="720" w:footer="720" w:gutter="0"/>

</xml_diff>